<commit_message>
ready to format the pc
</commit_message>
<xml_diff>
--- a/COMITE DE ETICA/Consentimiento informado V2.docx
+++ b/COMITE DE ETICA/Consentimiento informado V2.docx
@@ -1448,12 +1448,12 @@
               <w:spacing w:before="265"/>
               <w:ind w:left="1013" w:right="291"/>
               <w:jc w:val="both"/>
-            </w:pPr>
-            <w:r>
-              <w:t xml:space="preserve">Durante </w:t>
-            </w:r>
-            <w:r>
-              <w:t xml:space="preserve">el estudio, usted va a usar unos lentes líquidos electrónicos de la marca </w:t>
+              <w:rPr>
+                <w:lang w:val="es-CO"/>
+              </w:rPr>
+            </w:pPr>
+            <w:r>
+              <w:t>No existen riesgos asociados al uso de los lentes, ya que se trata de un dispositivo certificado para uso oftalmológico (</w:t>
             </w:r>
             <w:r>
               <w:rPr>
@@ -1463,23 +1463,12 @@
               <w:t>Optotune</w:t>
             </w:r>
             <w:r>
-              <w:t xml:space="preserve">, modelo EL-16-40-TC, que están certificados para </w:t>
+              <w:t>, modelo EL-</w:t>
             </w:r>
             <w:r>
               <w:lastRenderedPageBreak/>
-              <w:t>uso oftalmológico. A través de sus gestos musculares, usted podrá controlar la curvatura de los lentes y ajustarlos para ver a través de ellos nítidamente, sin riesgo de causarse algún daño en sus ojos o a su visión. Por tanto, verá la pantalla borrosa mientras la potencia óptica (curvatura de los lentes) no esté correctamente ajustada, por lo que deberá controlar estos lentes con sus señales musculares y realizar las correcciones necesarias.</w:t>
-            </w:r>
-          </w:p>
-          <w:p>
-            <w:pPr>
-              <w:pStyle w:val="Textoindependiente"/>
-              <w:spacing w:before="265"/>
-              <w:ind w:left="1013" w:right="291"/>
-              <w:jc w:val="both"/>
-              <w:rPr>
-                <w:lang w:val="es-CO"/>
-              </w:rPr>
-            </w:pPr>
+              <w:t>16-40-TC). Sin embargo, durante el estudio podrían presentarse algunas molestias temporales, como fatiga ocular o incomodidad visual, debido al esfuerzo de ajustar la potencia óptica de los lentes mediante gestos musculares. Estas molestias incluyen la percepción de una imagen borrosa mientras la potencia óptica no esté correctamente ajustada, lo que requerirá realizar correcciones manuales utilizando sus señales musculares.</w:t>
+            </w:r>
             <w:r>
               <w:rPr>
                 <w:lang w:val="es-CO"/>
@@ -2288,7 +2277,7 @@
               <w:t xml:space="preserve"> </w:t>
             </w:r>
             <w:r>
-              <w:t xml:space="preserve">describirlo a usted en un contexto clínico, ayudándonos a comprender mejor sus características anatómicas y su visión. Estos datos incluirán su esdad, sexo, uso de lentes, y la presencia de miopía, hipermetropía o ninguna de </w:t>
+              <w:t xml:space="preserve">describirlo a usted en un contexto clínico, ayudándonos a comprender mejor sus características anatómicas y su visión. Estos datos incluirán su edad, sexo, uso de lentes, y la presencia de miopía, hipermetropía o ninguna de </w:t>
             </w:r>
             <w:r>
               <w:rPr>
@@ -2573,7 +2562,13 @@
               <w:t xml:space="preserve"> </w:t>
             </w:r>
             <w:r>
-              <w:t>sus ojos vistos a</w:t>
+              <w:t>sus ojos</w:t>
+            </w:r>
+            <w:r>
+              <w:t xml:space="preserve"> de manera segura,</w:t>
+            </w:r>
+            <w:r>
+              <w:t xml:space="preserve"> vistos a</w:t>
             </w:r>
             <w:r>
               <w:rPr>
@@ -2626,7 +2621,10 @@
               <w:t xml:space="preserve"> </w:t>
             </w:r>
             <w:r>
-              <w:t>de datos, el cuál</w:t>
+              <w:t xml:space="preserve">de datos, el </w:t>
+            </w:r>
+            <w:r>
+              <w:t>cual</w:t>
             </w:r>
             <w:r>
               <w:rPr>
@@ -2653,6 +2651,12 @@
               <w:t xml:space="preserve"> </w:t>
             </w:r>
             <w:r>
+              <w:rPr>
+                <w:spacing w:val="-19"/>
+              </w:rPr>
+              <w:t xml:space="preserve">posteriormente </w:t>
+            </w:r>
+            <w:r>
               <w:t>a</w:t>
             </w:r>
             <w:r>
@@ -2761,7 +2765,7 @@
               <w:t xml:space="preserve"> </w:t>
             </w:r>
             <w:r>
-              <w:t>eliminados</w:t>
+              <w:t>almacenados</w:t>
             </w:r>
             <w:r>
               <w:rPr>
@@ -2770,115 +2774,7 @@
               <w:t xml:space="preserve"> </w:t>
             </w:r>
             <w:r>
-              <w:t>una vez</w:t>
-            </w:r>
-            <w:r>
-              <w:rPr>
-                <w:spacing w:val="-14"/>
-              </w:rPr>
-              <w:t xml:space="preserve"> </w:t>
-            </w:r>
-            <w:r>
-              <w:t>acabe</w:t>
-            </w:r>
-            <w:r>
-              <w:rPr>
-                <w:spacing w:val="-14"/>
-              </w:rPr>
-              <w:t xml:space="preserve"> </w:t>
-            </w:r>
-            <w:r>
-              <w:t>la</w:t>
-            </w:r>
-            <w:r>
-              <w:rPr>
-                <w:spacing w:val="-15"/>
-              </w:rPr>
-              <w:t xml:space="preserve"> </w:t>
-            </w:r>
-            <w:r>
-              <w:t>investigación</w:t>
-            </w:r>
-            <w:r>
-              <w:rPr>
-                <w:spacing w:val="-14"/>
-              </w:rPr>
-              <w:t xml:space="preserve"> </w:t>
-            </w:r>
-            <w:r>
-              <w:t>planeada</w:t>
-            </w:r>
-            <w:r>
-              <w:rPr>
-                <w:spacing w:val="-12"/>
-              </w:rPr>
-              <w:t xml:space="preserve"> </w:t>
-            </w:r>
-            <w:r>
-              <w:t>en</w:t>
-            </w:r>
-            <w:r>
-              <w:rPr>
-                <w:spacing w:val="-14"/>
-              </w:rPr>
-              <w:t xml:space="preserve"> </w:t>
-            </w:r>
-            <w:r>
-              <w:t>este</w:t>
-            </w:r>
-            <w:r>
-              <w:rPr>
-                <w:spacing w:val="-14"/>
-              </w:rPr>
-              <w:t xml:space="preserve"> </w:t>
-            </w:r>
-            <w:r>
-              <w:t>documento</w:t>
-            </w:r>
-            <w:r>
-              <w:rPr>
-                <w:spacing w:val="-16"/>
-              </w:rPr>
-              <w:t xml:space="preserve"> </w:t>
-            </w:r>
-            <w:r>
-              <w:t>de</w:t>
-            </w:r>
-            <w:r>
-              <w:rPr>
-                <w:spacing w:val="-14"/>
-              </w:rPr>
-              <w:t xml:space="preserve"> </w:t>
-            </w:r>
-            <w:r>
-              <w:t>grado,</w:t>
-            </w:r>
-            <w:r>
-              <w:rPr>
-                <w:spacing w:val="-12"/>
-              </w:rPr>
-              <w:t xml:space="preserve"> </w:t>
-            </w:r>
-            <w:r>
-              <w:t>en</w:t>
-            </w:r>
-            <w:r>
-              <w:rPr>
-                <w:spacing w:val="-14"/>
-              </w:rPr>
-              <w:t xml:space="preserve"> </w:t>
-            </w:r>
-            <w:r>
-              <w:t>el</w:t>
-            </w:r>
-            <w:r>
-              <w:rPr>
-                <w:spacing w:val="-12"/>
-              </w:rPr>
-              <w:t xml:space="preserve"> </w:t>
-            </w:r>
-            <w:r>
-              <w:t>mes de Diciembre del 2024.</w:t>
+              <w:t>en un repositorio público que pertenece al investigador principal con el fin de analizarlos posteriormente.</w:t>
             </w:r>
           </w:p>
           <w:p>
@@ -2982,22 +2878,19 @@
               <w:t>video</w:t>
             </w:r>
             <w:r>
+              <w:t>, incluyendo el video mismo,</w:t>
+            </w:r>
+            <w:r>
               <w:rPr>
                 <w:spacing w:val="-10"/>
               </w:rPr>
               <w:t xml:space="preserve"> </w:t>
             </w:r>
             <w:r>
-              <w:t>se</w:t>
-            </w:r>
-            <w:r>
-              <w:rPr>
-                <w:spacing w:val="-11"/>
-              </w:rPr>
-              <w:t xml:space="preserve"> </w:t>
-            </w:r>
-            <w:r>
-              <w:t>limitarán únicamente</w:t>
+              <w:t>no podrán referenciarse con su identidad personal</w:t>
+            </w:r>
+            <w:r>
+              <w:t>.</w:t>
             </w:r>
             <w:r>
               <w:rPr>
@@ -3006,223 +2899,7 @@
               <w:t xml:space="preserve"> </w:t>
             </w:r>
             <w:r>
-              <w:t>al</w:t>
-            </w:r>
-            <w:r>
-              <w:rPr>
-                <w:spacing w:val="-4"/>
-              </w:rPr>
-              <w:t xml:space="preserve"> </w:t>
-            </w:r>
-            <w:r>
-              <w:t>número</w:t>
-            </w:r>
-            <w:r>
-              <w:rPr>
-                <w:spacing w:val="-5"/>
-              </w:rPr>
-              <w:t xml:space="preserve"> </w:t>
-            </w:r>
-            <w:r>
-              <w:t>de</w:t>
-            </w:r>
-            <w:r>
-              <w:rPr>
-                <w:spacing w:val="-3"/>
-              </w:rPr>
-              <w:t xml:space="preserve"> </w:t>
-            </w:r>
-            <w:r>
-              <w:t>parpadeos</w:t>
-            </w:r>
-            <w:r>
-              <w:rPr>
-                <w:spacing w:val="-3"/>
-              </w:rPr>
-              <w:t xml:space="preserve"> </w:t>
-            </w:r>
-            <w:r>
-              <w:t>y</w:t>
-            </w:r>
-            <w:r>
-              <w:rPr>
-                <w:spacing w:val="-2"/>
-              </w:rPr>
-              <w:t xml:space="preserve"> </w:t>
-            </w:r>
-            <w:r>
-              <w:t>al</w:t>
-            </w:r>
-            <w:r>
-              <w:rPr>
-                <w:spacing w:val="-4"/>
-              </w:rPr>
-              <w:t xml:space="preserve"> </w:t>
-            </w:r>
-            <w:r>
-              <w:t>diámetro</w:t>
-            </w:r>
-            <w:r>
-              <w:rPr>
-                <w:spacing w:val="-5"/>
-              </w:rPr>
-              <w:t xml:space="preserve"> </w:t>
-            </w:r>
-            <w:r>
-              <w:t>de</w:t>
-            </w:r>
-            <w:r>
-              <w:rPr>
-                <w:spacing w:val="-3"/>
-              </w:rPr>
-              <w:t xml:space="preserve"> </w:t>
-            </w:r>
-            <w:r>
-              <w:t>la</w:t>
-            </w:r>
-            <w:r>
-              <w:rPr>
-                <w:spacing w:val="-4"/>
-              </w:rPr>
-              <w:t xml:space="preserve"> </w:t>
-            </w:r>
-            <w:r>
-              <w:t>pupila</w:t>
-            </w:r>
-            <w:r>
-              <w:rPr>
-                <w:spacing w:val="-4"/>
-              </w:rPr>
-              <w:t xml:space="preserve"> </w:t>
-            </w:r>
-            <w:r>
-              <w:t>de</w:t>
-            </w:r>
-            <w:r>
-              <w:rPr>
-                <w:spacing w:val="-3"/>
-              </w:rPr>
-              <w:t xml:space="preserve"> </w:t>
-            </w:r>
-            <w:r>
-              <w:t>cada ojo en</w:t>
-            </w:r>
-            <w:r>
-              <w:rPr>
-                <w:spacing w:val="-6"/>
-              </w:rPr>
-              <w:t xml:space="preserve"> </w:t>
-            </w:r>
-            <w:r>
-              <w:t>función</w:t>
-            </w:r>
-            <w:r>
-              <w:rPr>
-                <w:spacing w:val="-6"/>
-              </w:rPr>
-              <w:t xml:space="preserve"> </w:t>
-            </w:r>
-            <w:r>
-              <w:t>del</w:t>
-            </w:r>
-            <w:r>
-              <w:rPr>
-                <w:spacing w:val="-3"/>
-              </w:rPr>
-              <w:t xml:space="preserve"> </w:t>
-            </w:r>
-            <w:r>
-              <w:t>tiempo.</w:t>
-            </w:r>
-            <w:r>
-              <w:rPr>
-                <w:spacing w:val="-3"/>
-              </w:rPr>
-              <w:t xml:space="preserve"> </w:t>
-            </w:r>
-            <w:r>
-              <w:t>No</w:t>
-            </w:r>
-            <w:r>
-              <w:rPr>
-                <w:spacing w:val="-5"/>
-              </w:rPr>
-              <w:t xml:space="preserve"> </w:t>
-            </w:r>
-            <w:r>
-              <w:t>se</w:t>
-            </w:r>
-            <w:r>
-              <w:rPr>
-                <w:spacing w:val="-6"/>
-              </w:rPr>
-              <w:t xml:space="preserve"> </w:t>
-            </w:r>
-            <w:r>
-              <w:t>almacenarán</w:t>
-            </w:r>
-            <w:r>
-              <w:rPr>
-                <w:spacing w:val="-6"/>
-              </w:rPr>
-              <w:t xml:space="preserve"> </w:t>
-            </w:r>
-            <w:r>
-              <w:t>imágenes</w:t>
-            </w:r>
-            <w:r>
-              <w:rPr>
-                <w:spacing w:val="-6"/>
-              </w:rPr>
-              <w:t xml:space="preserve"> </w:t>
-            </w:r>
-            <w:r>
-              <w:t>de</w:t>
-            </w:r>
-            <w:r>
-              <w:rPr>
-                <w:spacing w:val="-6"/>
-              </w:rPr>
-              <w:t xml:space="preserve"> </w:t>
-            </w:r>
-            <w:r>
-              <w:t>sus</w:t>
-            </w:r>
-            <w:r>
-              <w:rPr>
-                <w:spacing w:val="-6"/>
-              </w:rPr>
-              <w:t xml:space="preserve"> </w:t>
-            </w:r>
-            <w:r>
-              <w:t>ojos</w:t>
-            </w:r>
-            <w:r>
-              <w:rPr>
-                <w:spacing w:val="-6"/>
-              </w:rPr>
-              <w:t xml:space="preserve"> </w:t>
-            </w:r>
-            <w:r>
-              <w:t>en</w:t>
-            </w:r>
-            <w:r>
-              <w:rPr>
-                <w:spacing w:val="-2"/>
-              </w:rPr>
-              <w:t xml:space="preserve"> </w:t>
-            </w:r>
-            <w:r>
-              <w:t>la</w:t>
-            </w:r>
-            <w:r>
-              <w:rPr>
-                <w:spacing w:val="-3"/>
-              </w:rPr>
-              <w:t xml:space="preserve"> </w:t>
-            </w:r>
-            <w:r>
-              <w:t>base de datos. Los videos serán utilizados exclusivamente para los propósitos mencionados anteriormente,</w:t>
+              <w:t>Los videos serán utilizados exclusivamente para los propósitos mencionados anteriormente,</w:t>
             </w:r>
             <w:r>
               <w:rPr>
@@ -3247,7 +2924,13 @@
               <w:jc w:val="both"/>
             </w:pPr>
             <w:r>
-              <w:t>Todos los datos se registrarán en tablas de Excel y se organizarán en diferentes archivos para facilitar el análisis. Este conjunto de archivos de Excel formará una base de datos que se almacenará de forma anónima en la computadora personal de los investigadores de este trabajo de grado.</w:t>
+              <w:t>Todos los datos se registrarán en tablas de Excel y se organizarán en diferentes archivos para facilitar el análisis. Este conjunto de archivos de Excel formará una base de datos que se almacenará de forma anónima en la computadora personal de los investigadores de este trabajo de grado</w:t>
+            </w:r>
+            <w:r>
+              <w:t xml:space="preserve"> y en el repositorio público de GitHub del investigador principal</w:t>
+            </w:r>
+            <w:r>
+              <w:t>.</w:t>
             </w:r>
           </w:p>
           <w:p>
@@ -3368,99 +3051,16 @@
               <w:jc w:val="both"/>
             </w:pPr>
             <w:r>
-              <w:t>Estos datos se utilizarán para análisis y conclusiones futuras sobre los resultados del experimento, cuyos resultados podrán ser divulgados abiertamente sin vincularlo a usted en ningún momento. La base de datos no</w:t>
-            </w:r>
-            <w:r>
-              <w:rPr>
-                <w:spacing w:val="-13"/>
-              </w:rPr>
-              <w:t xml:space="preserve"> </w:t>
-            </w:r>
-            <w:r>
-              <w:t>será</w:t>
-            </w:r>
-            <w:r>
-              <w:rPr>
-                <w:spacing w:val="-12"/>
-              </w:rPr>
-              <w:t xml:space="preserve"> </w:t>
-            </w:r>
-            <w:r>
-              <w:t>divulgada</w:t>
-            </w:r>
-            <w:r>
-              <w:rPr>
-                <w:spacing w:val="-12"/>
-              </w:rPr>
-              <w:t xml:space="preserve"> </w:t>
-            </w:r>
-            <w:r>
-              <w:t>en</w:t>
-            </w:r>
-            <w:r>
-              <w:rPr>
-                <w:spacing w:val="-11"/>
-              </w:rPr>
-              <w:t xml:space="preserve"> </w:t>
-            </w:r>
-            <w:r>
-              <w:t>ningún</w:t>
-            </w:r>
-            <w:r>
-              <w:rPr>
-                <w:spacing w:val="-11"/>
-              </w:rPr>
-              <w:t xml:space="preserve"> </w:t>
-            </w:r>
-            <w:r>
-              <w:t>momento</w:t>
-            </w:r>
-            <w:r>
-              <w:rPr>
-                <w:spacing w:val="-13"/>
-              </w:rPr>
-              <w:t xml:space="preserve"> </w:t>
-            </w:r>
-            <w:r>
-              <w:t>al</w:t>
-            </w:r>
-            <w:r>
-              <w:rPr>
-                <w:spacing w:val="-12"/>
-              </w:rPr>
-              <w:t xml:space="preserve"> </w:t>
-            </w:r>
-            <w:r>
-              <w:t>público</w:t>
-            </w:r>
-            <w:r>
-              <w:rPr>
-                <w:spacing w:val="-13"/>
-              </w:rPr>
-              <w:t xml:space="preserve"> </w:t>
-            </w:r>
-            <w:r>
-              <w:t>interesado,</w:t>
-            </w:r>
-            <w:r>
-              <w:rPr>
-                <w:spacing w:val="-12"/>
-              </w:rPr>
-              <w:t xml:space="preserve"> </w:t>
-            </w:r>
-            <w:r>
-              <w:lastRenderedPageBreak/>
-              <w:t>únicamente</w:t>
-            </w:r>
-            <w:r>
-              <w:rPr>
-                <w:spacing w:val="-15"/>
-              </w:rPr>
-              <w:t xml:space="preserve"> </w:t>
-            </w:r>
-            <w:r>
-              <w:t>se compartirá con el publico los resultados de la investigación</w:t>
-            </w:r>
+              <w:t>Estos datos se utilizarán para análisis y conclusiones futuras sobre los resultados del experimento, cuyos resultados podrán ser divulgados abiertamente sin vincularlo a usted en ningún momento.</w:t>
+            </w:r>
+          </w:p>
+          <w:p>
+            <w:pPr>
+              <w:pStyle w:val="Textoindependiente"/>
+              <w:spacing w:before="267"/>
+              <w:ind w:left="1013" w:right="290"/>
+              <w:jc w:val="both"/>
+            </w:pPr>
           </w:p>
           <w:p>
             <w:pPr>
@@ -3479,7 +3079,7 @@
               <w:jc w:val="both"/>
             </w:pPr>
             <w:r>
-              <w:t xml:space="preserve">Sus datos serán identificables únicamente mediante un código numérico o 'ID', desvinculando por completo su identidad personal, que corresponde al mismo ‘Codigo del sijeto’ ASIGNADO EN ESTE CONSENTIMIENTO INFORMADO. Le solicitamos la autorización a usted </w:t>
+              <w:t xml:space="preserve">Le solicitamos la autorización a usted </w:t>
             </w:r>
             <w:r>
               <w:rPr>
@@ -3492,6 +3092,12 @@
                 <w:u w:val="single"/>
               </w:rPr>
               <w:tab/>
+            </w:r>
+            <w:r>
+              <w:rPr>
+                <w:u w:val="single"/>
+              </w:rPr>
+              <w:t>__________</w:t>
             </w:r>
             <w:r>
               <w:t>,</w:t>
@@ -3544,15 +3150,15 @@
             </w:r>
             <w:r>
               <w:rPr>
-                <w:spacing w:val="177"/>
-              </w:rPr>
-              <w:t xml:space="preserve"> </w:t>
-            </w:r>
-            <w:r>
-              <w:rPr>
                 <w:u w:val="single"/>
               </w:rPr>
               <w:tab/>
+            </w:r>
+            <w:r>
+              <w:rPr>
+                <w:u w:val="single"/>
+              </w:rPr>
+              <w:t>_____________</w:t>
             </w:r>
             <w:r>
               <w:t>,</w:t>
@@ -3577,13 +3183,7 @@
               <w:rPr>
                 <w:u w:val="single"/>
               </w:rPr>
-              <w:tab/>
-            </w:r>
-            <w:r>
-              <w:rPr>
-                <w:u w:val="single"/>
-              </w:rPr>
-              <w:tab/>
+              <w:t>___________________</w:t>
             </w:r>
             <w:r>
               <w:t xml:space="preserve"> para registrar y utilizar sus datos de manera anónima con fines científicos, así como</w:t>
@@ -4946,7 +4546,11 @@
               <w:t xml:space="preserve"> </w:t>
             </w:r>
             <w:r>
-              <w:t>experimento. Le invitamos a participar voluntariamente en esta investigación hasta en dos ocasiones en total, pero queremos enfatizar que no está obligado a completar ninguna sesión y puede retirarse en cualquier momento.</w:t>
+              <w:t xml:space="preserve">experimento. Le invitamos a participar voluntariamente en esta investigación hasta en dos ocasiones en total, pero queremos enfatizar </w:t>
+            </w:r>
+            <w:r>
+              <w:lastRenderedPageBreak/>
+              <w:t>que no está obligado a completar ninguna sesión y puede retirarse en cualquier momento.</w:t>
             </w:r>
           </w:p>
           <w:p>
@@ -6057,7 +5661,15 @@
               <w:t xml:space="preserve"> </w:t>
             </w:r>
             <w:r>
-              <w:t>de ingeniería, Cra 7 No 40-62. Celular: 319 334 7861.</w:t>
+              <w:t xml:space="preserve">de ingeniería, </w:t>
+            </w:r>
+            <w:proofErr w:type="spellStart"/>
+            <w:r>
+              <w:t>Cra</w:t>
+            </w:r>
+            <w:proofErr w:type="spellEnd"/>
+            <w:r>
+              <w:t xml:space="preserve"> 7 No 40-62. Celular: 319 334 7861.</w:t>
             </w:r>
           </w:p>
         </w:tc>

</xml_diff>